<commit_message>
BBDD: PRA3 - Creación del proyecto y de las vistas
</commit_message>
<xml_diff>
--- a/2019-20/PrimerSemestre/BBDD/Practica_5/mariousm_BDA_PRA3.docx
+++ b/2019-20/PrimerSemestre/BBDD/Practica_5/mariousm_BDA_PRA3.docx
@@ -337,7 +337,7 @@
               <w:jc w:val="center"/>
               <w:outlineLvl w:val="0"/>
             </w:pPr>
-            <w:bookmarkStart w:id="1" w:name="_Toc72748456"/>
+            <w:bookmarkStart w:id="1" w:name="_Toc72765561"/>
             <w:r>
               <w:t>Índice de Contenido</w:t>
             </w:r>
@@ -409,7 +409,7 @@
             </w:rPr>
             <w:fldChar w:fldCharType="separate"/>
           </w:r>
-          <w:hyperlink w:anchor="_Toc72748456" w:history="1">
+          <w:hyperlink w:anchor="_Toc72765561" w:history="1">
             <w:r>
               <w:rPr>
                 <w:rStyle w:val="Hipervnculo"/>
@@ -436,7 +436,7 @@
                 <w:noProof/>
                 <w:webHidden/>
               </w:rPr>
-              <w:instrText xml:space="preserve"> PAGEREF _Toc72748456 \h </w:instrText>
+              <w:instrText xml:space="preserve"> PAGEREF _Toc72765561 \h </w:instrText>
             </w:r>
             <w:r>
               <w:rPr>
@@ -480,7 +480,7 @@
               <w:lang w:eastAsia="es-ES"/>
             </w:rPr>
           </w:pPr>
-          <w:hyperlink w:anchor="_Toc72748457" w:history="1">
+          <w:hyperlink w:anchor="_Toc72765562" w:history="1">
             <w:r>
               <w:rPr>
                 <w:rStyle w:val="Hipervnculo"/>
@@ -507,7 +507,7 @@
                 <w:noProof/>
                 <w:webHidden/>
               </w:rPr>
-              <w:instrText xml:space="preserve"> PAGEREF _Toc72748457 \h </w:instrText>
+              <w:instrText xml:space="preserve"> PAGEREF _Toc72765562 \h </w:instrText>
             </w:r>
             <w:r>
               <w:rPr>
@@ -551,7 +551,7 @@
               <w:lang w:eastAsia="es-ES"/>
             </w:rPr>
           </w:pPr>
-          <w:hyperlink w:anchor="_Toc72748458" w:history="1">
+          <w:hyperlink w:anchor="_Toc72765563" w:history="1">
             <w:r>
               <w:rPr>
                 <w:rStyle w:val="Hipervnculo"/>
@@ -578,7 +578,7 @@
                 <w:noProof/>
                 <w:webHidden/>
               </w:rPr>
-              <w:instrText xml:space="preserve"> PAGEREF _Toc72748458 \h </w:instrText>
+              <w:instrText xml:space="preserve"> PAGEREF _Toc72765563 \h </w:instrText>
             </w:r>
             <w:r>
               <w:rPr>
@@ -623,7 +623,7 @@
               <w:lang w:eastAsia="es-ES"/>
             </w:rPr>
           </w:pPr>
-          <w:hyperlink w:anchor="_Toc72748459" w:history="1">
+          <w:hyperlink w:anchor="_Toc72765564" w:history="1">
             <w:r>
               <w:rPr>
                 <w:rStyle w:val="Hipervnculo"/>
@@ -667,7 +667,7 @@
                 <w:noProof/>
                 <w:webHidden/>
               </w:rPr>
-              <w:instrText xml:space="preserve"> PAGEREF _Toc72748459 \h </w:instrText>
+              <w:instrText xml:space="preserve"> PAGEREF _Toc72765564 \h </w:instrText>
             </w:r>
             <w:r>
               <w:rPr>
@@ -711,7 +711,7 @@
               <w:lang w:eastAsia="es-ES"/>
             </w:rPr>
           </w:pPr>
-          <w:hyperlink w:anchor="_Toc72748460" w:history="1">
+          <w:hyperlink w:anchor="_Toc72765565" w:history="1">
             <w:r>
               <w:rPr>
                 <w:rStyle w:val="Hipervnculo"/>
@@ -755,7 +755,7 @@
                 <w:noProof/>
                 <w:webHidden/>
               </w:rPr>
-              <w:instrText xml:space="preserve"> PAGEREF _Toc72748460 \h </w:instrText>
+              <w:instrText xml:space="preserve"> PAGEREF _Toc72765565 \h </w:instrText>
             </w:r>
             <w:r>
               <w:rPr>
@@ -776,6 +776,359 @@
                 <w:webHidden/>
               </w:rPr>
               <w:t>6</w:t>
+            </w:r>
+            <w:r>
+              <w:rPr>
+                <w:noProof/>
+                <w:webHidden/>
+              </w:rPr>
+              <w:fldChar w:fldCharType="end"/>
+            </w:r>
+          </w:hyperlink>
+        </w:p>
+        <w:p>
+          <w:pPr>
+            <w:pStyle w:val="TDC2"/>
+            <w:tabs>
+              <w:tab w:val="left" w:pos="1320"/>
+            </w:tabs>
+            <w:rPr>
+              <w:rFonts w:eastAsiaTheme="minorEastAsia"/>
+              <w:noProof/>
+              <w:sz w:val="22"/>
+              <w:lang w:eastAsia="es-ES"/>
+            </w:rPr>
+          </w:pPr>
+          <w:hyperlink w:anchor="_Toc72765566" w:history="1">
+            <w:r>
+              <w:rPr>
+                <w:rStyle w:val="Hipervnculo"/>
+                <w:rFonts w:ascii="LM Roman 12" w:hAnsi="LM Roman 12"/>
+                <w:noProof/>
+              </w:rPr>
+              <w:t>1.2.</w:t>
+            </w:r>
+            <w:r>
+              <w:rPr>
+                <w:rFonts w:eastAsiaTheme="minorEastAsia"/>
+                <w:noProof/>
+                <w:sz w:val="22"/>
+                <w:lang w:eastAsia="es-ES"/>
+              </w:rPr>
+              <w:tab/>
+            </w:r>
+            <w:r>
+              <w:rPr>
+                <w:rStyle w:val="Hipervnculo"/>
+                <w:noProof/>
+              </w:rPr>
+              <w:t>Descripción</w:t>
+            </w:r>
+            <w:r>
+              <w:rPr>
+                <w:noProof/>
+                <w:webHidden/>
+              </w:rPr>
+              <w:tab/>
+            </w:r>
+            <w:r>
+              <w:rPr>
+                <w:noProof/>
+                <w:webHidden/>
+              </w:rPr>
+              <w:fldChar w:fldCharType="begin"/>
+            </w:r>
+            <w:r>
+              <w:rPr>
+                <w:noProof/>
+                <w:webHidden/>
+              </w:rPr>
+              <w:instrText xml:space="preserve"> PAGEREF _Toc72765566 \h </w:instrText>
+            </w:r>
+            <w:r>
+              <w:rPr>
+                <w:noProof/>
+                <w:webHidden/>
+              </w:rPr>
+            </w:r>
+            <w:r>
+              <w:rPr>
+                <w:noProof/>
+                <w:webHidden/>
+              </w:rPr>
+              <w:fldChar w:fldCharType="separate"/>
+            </w:r>
+            <w:r>
+              <w:rPr>
+                <w:noProof/>
+                <w:webHidden/>
+              </w:rPr>
+              <w:t>6</w:t>
+            </w:r>
+            <w:r>
+              <w:rPr>
+                <w:noProof/>
+                <w:webHidden/>
+              </w:rPr>
+              <w:fldChar w:fldCharType="end"/>
+            </w:r>
+          </w:hyperlink>
+        </w:p>
+        <w:p>
+          <w:pPr>
+            <w:pStyle w:val="TDC1"/>
+            <w:tabs>
+              <w:tab w:val="left" w:pos="880"/>
+              <w:tab w:val="right" w:leader="dot" w:pos="8494"/>
+            </w:tabs>
+            <w:rPr>
+              <w:rFonts w:eastAsiaTheme="minorEastAsia"/>
+              <w:noProof/>
+              <w:sz w:val="22"/>
+              <w:lang w:eastAsia="es-ES"/>
+            </w:rPr>
+          </w:pPr>
+          <w:hyperlink w:anchor="_Toc72765567" w:history="1">
+            <w:r>
+              <w:rPr>
+                <w:rStyle w:val="Hipervnculo"/>
+                <w:rFonts w:ascii="LM Roman 12" w:hAnsi="LM Roman 12"/>
+                <w:noProof/>
+              </w:rPr>
+              <w:t>2.</w:t>
+            </w:r>
+            <w:r>
+              <w:rPr>
+                <w:rFonts w:eastAsiaTheme="minorEastAsia"/>
+                <w:noProof/>
+                <w:sz w:val="22"/>
+                <w:lang w:eastAsia="es-ES"/>
+              </w:rPr>
+              <w:tab/>
+            </w:r>
+            <w:r>
+              <w:rPr>
+                <w:rStyle w:val="Hipervnculo"/>
+                <w:noProof/>
+              </w:rPr>
+              <w:t>Creación del modelo OLAP</w:t>
+            </w:r>
+            <w:r>
+              <w:rPr>
+                <w:noProof/>
+                <w:webHidden/>
+              </w:rPr>
+              <w:tab/>
+            </w:r>
+            <w:r>
+              <w:rPr>
+                <w:noProof/>
+                <w:webHidden/>
+              </w:rPr>
+              <w:fldChar w:fldCharType="begin"/>
+            </w:r>
+            <w:r>
+              <w:rPr>
+                <w:noProof/>
+                <w:webHidden/>
+              </w:rPr>
+              <w:instrText xml:space="preserve"> PAGEREF _Toc72765567 \h </w:instrText>
+            </w:r>
+            <w:r>
+              <w:rPr>
+                <w:noProof/>
+                <w:webHidden/>
+              </w:rPr>
+            </w:r>
+            <w:r>
+              <w:rPr>
+                <w:noProof/>
+                <w:webHidden/>
+              </w:rPr>
+              <w:fldChar w:fldCharType="separate"/>
+            </w:r>
+            <w:r>
+              <w:rPr>
+                <w:noProof/>
+                <w:webHidden/>
+              </w:rPr>
+              <w:t>8</w:t>
+            </w:r>
+            <w:r>
+              <w:rPr>
+                <w:noProof/>
+                <w:webHidden/>
+              </w:rPr>
+              <w:fldChar w:fldCharType="end"/>
+            </w:r>
+          </w:hyperlink>
+        </w:p>
+        <w:p>
+          <w:pPr>
+            <w:pStyle w:val="TDC2"/>
+            <w:tabs>
+              <w:tab w:val="left" w:pos="1320"/>
+            </w:tabs>
+            <w:rPr>
+              <w:rFonts w:eastAsiaTheme="minorEastAsia"/>
+              <w:noProof/>
+              <w:sz w:val="22"/>
+              <w:lang w:eastAsia="es-ES"/>
+            </w:rPr>
+          </w:pPr>
+          <w:hyperlink w:anchor="_Toc72765568" w:history="1">
+            <w:r>
+              <w:rPr>
+                <w:rStyle w:val="Hipervnculo"/>
+                <w:rFonts w:ascii="LM Roman 12" w:hAnsi="LM Roman 12"/>
+                <w:noProof/>
+              </w:rPr>
+              <w:t>2.1.</w:t>
+            </w:r>
+            <w:r>
+              <w:rPr>
+                <w:rFonts w:eastAsiaTheme="minorEastAsia"/>
+                <w:noProof/>
+                <w:sz w:val="22"/>
+                <w:lang w:eastAsia="es-ES"/>
+              </w:rPr>
+              <w:tab/>
+            </w:r>
+            <w:r>
+              <w:rPr>
+                <w:rStyle w:val="Hipervnculo"/>
+                <w:noProof/>
+              </w:rPr>
+              <w:t>Creación de la estructura física del modelo</w:t>
+            </w:r>
+            <w:r>
+              <w:rPr>
+                <w:noProof/>
+                <w:webHidden/>
+              </w:rPr>
+              <w:tab/>
+            </w:r>
+            <w:r>
+              <w:rPr>
+                <w:noProof/>
+                <w:webHidden/>
+              </w:rPr>
+              <w:fldChar w:fldCharType="begin"/>
+            </w:r>
+            <w:r>
+              <w:rPr>
+                <w:noProof/>
+                <w:webHidden/>
+              </w:rPr>
+              <w:instrText xml:space="preserve"> PAGEREF _Toc72765568 \h </w:instrText>
+            </w:r>
+            <w:r>
+              <w:rPr>
+                <w:noProof/>
+                <w:webHidden/>
+              </w:rPr>
+            </w:r>
+            <w:r>
+              <w:rPr>
+                <w:noProof/>
+                <w:webHidden/>
+              </w:rPr>
+              <w:fldChar w:fldCharType="separate"/>
+            </w:r>
+            <w:r>
+              <w:rPr>
+                <w:noProof/>
+                <w:webHidden/>
+              </w:rPr>
+              <w:t>8</w:t>
+            </w:r>
+            <w:r>
+              <w:rPr>
+                <w:noProof/>
+                <w:webHidden/>
+              </w:rPr>
+              <w:fldChar w:fldCharType="end"/>
+            </w:r>
+          </w:hyperlink>
+        </w:p>
+        <w:p>
+          <w:pPr>
+            <w:pStyle w:val="TDC2"/>
+            <w:tabs>
+              <w:tab w:val="left" w:pos="1320"/>
+            </w:tabs>
+            <w:rPr>
+              <w:rFonts w:eastAsiaTheme="minorEastAsia"/>
+              <w:noProof/>
+              <w:sz w:val="22"/>
+              <w:lang w:eastAsia="es-ES"/>
+            </w:rPr>
+          </w:pPr>
+          <w:hyperlink w:anchor="_Toc72765569" w:history="1">
+            <w:r>
+              <w:rPr>
+                <w:rStyle w:val="Hipervnculo"/>
+                <w:rFonts w:ascii="LM Roman 12" w:hAnsi="LM Roman 12"/>
+                <w:noProof/>
+              </w:rPr>
+              <w:t>2.2.</w:t>
+            </w:r>
+            <w:r>
+              <w:rPr>
+                <w:rFonts w:eastAsiaTheme="minorEastAsia"/>
+                <w:noProof/>
+                <w:sz w:val="22"/>
+                <w:lang w:eastAsia="es-ES"/>
+              </w:rPr>
+              <w:tab/>
+            </w:r>
+            <w:r>
+              <w:rPr>
+                <w:rStyle w:val="Hipervnculo"/>
+                <w:noProof/>
+              </w:rPr>
+              <w:t>Creación del proyecto</w:t>
+            </w:r>
+            <w:r>
+              <w:rPr>
+                <w:noProof/>
+                <w:webHidden/>
+              </w:rPr>
+              <w:tab/>
+            </w:r>
+            <w:r>
+              <w:rPr>
+                <w:noProof/>
+                <w:webHidden/>
+              </w:rPr>
+              <w:fldChar w:fldCharType="begin"/>
+            </w:r>
+            <w:r>
+              <w:rPr>
+                <w:noProof/>
+                <w:webHidden/>
+              </w:rPr>
+              <w:instrText xml:space="preserve"> PAGEREF _Toc72765569 \h </w:instrText>
+            </w:r>
+            <w:r>
+              <w:rPr>
+                <w:noProof/>
+                <w:webHidden/>
+              </w:rPr>
+            </w:r>
+            <w:r>
+              <w:rPr>
+                <w:noProof/>
+                <w:webHidden/>
+              </w:rPr>
+              <w:fldChar w:fldCharType="separate"/>
+            </w:r>
+            <w:r>
+              <w:rPr>
+                <w:noProof/>
+                <w:webHidden/>
+              </w:rPr>
+              <w:t>8</w:t>
             </w:r>
             <w:r>
               <w:rPr>
@@ -855,7 +1208,7 @@
               <w:jc w:val="center"/>
               <w:outlineLvl w:val="0"/>
             </w:pPr>
-            <w:bookmarkStart w:id="2" w:name="_Toc72748457"/>
+            <w:bookmarkStart w:id="2" w:name="_Toc72765562"/>
             <w:r>
               <w:t>Índice de tablas</w:t>
             </w:r>
@@ -872,31 +1225,16 @@
       </w:pPr>
     </w:p>
     <w:p>
-      <w:r>
-        <w:fldChar w:fldCharType="begin"/>
-      </w:r>
-      <w:r>
-        <w:instrText xml:space="preserve"> TOC \h \z \c "Tabla" </w:instrText>
-      </w:r>
-      <w:r>
-        <w:fldChar w:fldCharType="separate"/>
-      </w:r>
-      <w:r>
-        <w:rPr>
-          <w:b/>
-          <w:bCs/>
-          <w:noProof/>
-        </w:rPr>
-        <w:t>No se encuentran elementos de tabla de ilustraciones.</w:t>
-      </w:r>
-      <w:r>
-        <w:rPr>
-          <w:b/>
-          <w:bCs/>
-          <w:noProof/>
-        </w:rPr>
-        <w:fldChar w:fldCharType="end"/>
-      </w:r>
+      <w:fldSimple w:instr=" TOC \h \z \c &quot;Tabla&quot; ">
+        <w:r>
+          <w:rPr>
+            <w:b/>
+            <w:bCs/>
+            <w:noProof/>
+          </w:rPr>
+          <w:t>No se encuentran elementos de tabla de ilustraciones.</w:t>
+        </w:r>
+      </w:fldSimple>
     </w:p>
     <w:p>
       <w:pPr>
@@ -950,7 +1288,7 @@
               <w:jc w:val="center"/>
               <w:outlineLvl w:val="0"/>
             </w:pPr>
-            <w:bookmarkStart w:id="3" w:name="_Toc72748458"/>
+            <w:bookmarkStart w:id="3" w:name="_Toc72765563"/>
             <w:r>
               <w:t xml:space="preserve">Índice de </w:t>
             </w:r>
@@ -970,31 +1308,16 @@
       </w:pPr>
     </w:p>
     <w:p>
-      <w:r>
-        <w:fldChar w:fldCharType="begin"/>
-      </w:r>
-      <w:r>
-        <w:instrText xml:space="preserve"> TOC \h \z \c "Ilustración" </w:instrText>
-      </w:r>
-      <w:r>
-        <w:fldChar w:fldCharType="separate"/>
-      </w:r>
-      <w:r>
-        <w:rPr>
-          <w:b/>
-          <w:bCs/>
-          <w:noProof/>
-        </w:rPr>
-        <w:t>No se encuentran elementos de tabla de ilustraciones.</w:t>
-      </w:r>
-      <w:r>
-        <w:rPr>
-          <w:b/>
-          <w:bCs/>
-          <w:noProof/>
-        </w:rPr>
-        <w:fldChar w:fldCharType="end"/>
-      </w:r>
+      <w:fldSimple w:instr=" TOC \h \z \c &quot;Ilustración&quot; ">
+        <w:r>
+          <w:rPr>
+            <w:b/>
+            <w:bCs/>
+            <w:noProof/>
+          </w:rPr>
+          <w:t>No se encuentran elementos de tabla de ilustraciones.</w:t>
+        </w:r>
+      </w:fldSimple>
     </w:p>
     <w:p>
       <w:pPr>
@@ -1059,7 +1382,7 @@
               <w:jc w:val="center"/>
               <w:outlineLvl w:val="0"/>
             </w:pPr>
-            <w:bookmarkStart w:id="4" w:name="_Toc72748459"/>
+            <w:bookmarkStart w:id="4" w:name="_Toc72765564"/>
             <w:r>
               <w:t>Int</w:t>
             </w:r>
@@ -1076,7 +1399,7 @@
       <w:pPr>
         <w:pStyle w:val="Ttulo2"/>
       </w:pPr>
-      <w:bookmarkStart w:id="5" w:name="_Toc72748460"/>
+      <w:bookmarkStart w:id="5" w:name="_Toc72765565"/>
       <w:r>
         <w:t>Presentación</w:t>
       </w:r>
@@ -1111,9 +1434,11 @@
       <w:pPr>
         <w:pStyle w:val="Ttulo2"/>
       </w:pPr>
+      <w:bookmarkStart w:id="6" w:name="_Toc72765566"/>
       <w:r>
         <w:t>Descripción</w:t>
       </w:r>
+      <w:bookmarkEnd w:id="6"/>
     </w:p>
     <w:p>
       <w:r>
@@ -1309,9 +1634,11 @@
               <w:jc w:val="center"/>
               <w:outlineLvl w:val="0"/>
             </w:pPr>
+            <w:bookmarkStart w:id="7" w:name="_Toc72765567"/>
             <w:r>
               <w:t>Creación del modelo OLAP</w:t>
             </w:r>
+            <w:bookmarkEnd w:id="7"/>
           </w:p>
         </w:tc>
       </w:tr>
@@ -1336,10 +1663,1451 @@
       <w:pPr>
         <w:pStyle w:val="Ttulo2"/>
       </w:pPr>
+      <w:bookmarkStart w:id="8" w:name="_Toc72765568"/>
+      <w:r>
+        <w:t>Creación</w:t>
+      </w:r>
+      <w:r>
+        <w:t xml:space="preserve"> de la</w:t>
+      </w:r>
+      <w:r>
+        <w:t xml:space="preserve"> </w:t>
+      </w:r>
+      <w:r>
+        <w:t>estructura física del modelo</w:t>
+      </w:r>
+      <w:bookmarkEnd w:id="8"/>
+    </w:p>
+    <w:p>
+      <w:r>
+        <w:t xml:space="preserve">Lo primero que debemos de hacer es ejecutar el </w:t>
+      </w:r>
+      <w:r>
+        <w:rPr>
+          <w:i/>
+          <w:iCs/>
+        </w:rPr>
+        <w:t xml:space="preserve">script </w:t>
+      </w:r>
+      <w:r>
+        <w:t>que se nos ha proporcionado “</w:t>
+      </w:r>
+      <w:r>
+        <w:rPr>
+          <w:i/>
+          <w:iCs/>
+        </w:rPr>
+        <w:t>export_DW_COVID.sql</w:t>
+      </w:r>
+      <w:r>
+        <w:t>”, ya que haciendo esto obtenemos el diseño tanto de los hechos como de las dimensiones junto a sus datos</w:t>
+      </w:r>
+      <w:r>
+        <w:t>.</w:t>
+      </w:r>
+    </w:p>
+    <w:p>
+      <w:r>
+        <w:t xml:space="preserve">Cabe destacar que para ejecutar el </w:t>
+      </w:r>
+      <w:r>
+        <w:rPr>
+          <w:i/>
+          <w:iCs/>
+        </w:rPr>
+        <w:t>script</w:t>
+      </w:r>
+      <w:r>
+        <w:t xml:space="preserve"> lo hemos tenido que modificar añadiendo las dos primeras líneas</w:t>
+      </w:r>
+      <w:r>
+        <w:t xml:space="preserve"> siguientes</w:t>
+      </w:r>
+      <w:r>
+        <w:t>, para que así haga uso de la base de datos correcta:</w:t>
+      </w:r>
+    </w:p>
+    <w:p>
+      <w:pPr>
+        <w:keepNext/>
+        <w:jc w:val="center"/>
+      </w:pPr>
+      <w:r>
+        <w:rPr>
+          <w:noProof/>
+        </w:rPr>
+        <w:drawing>
+          <wp:inline distT="0" distB="0" distL="0" distR="0" wp14:anchorId="081FB310" wp14:editId="432515F3">
+            <wp:extent cx="1257300" cy="361950"/>
+            <wp:effectExtent l="0" t="0" r="0" b="0"/>
+            <wp:docPr id="1" name="Imagen 1"/>
+            <wp:cNvGraphicFramePr>
+              <a:graphicFrameLocks xmlns:a="http://schemas.openxmlformats.org/drawingml/2006/main" noChangeAspect="1"/>
+            </wp:cNvGraphicFramePr>
+            <a:graphic xmlns:a="http://schemas.openxmlformats.org/drawingml/2006/main">
+              <a:graphicData uri="http://schemas.openxmlformats.org/drawingml/2006/picture">
+                <pic:pic xmlns:pic="http://schemas.openxmlformats.org/drawingml/2006/picture">
+                  <pic:nvPicPr>
+                    <pic:cNvPr id="1" name=""/>
+                    <pic:cNvPicPr/>
+                  </pic:nvPicPr>
+                  <pic:blipFill>
+                    <a:blip r:embed="rId18"/>
+                    <a:stretch>
+                      <a:fillRect/>
+                    </a:stretch>
+                  </pic:blipFill>
+                  <pic:spPr>
+                    <a:xfrm>
+                      <a:off x="0" y="0"/>
+                      <a:ext cx="1257300" cy="361950"/>
+                    </a:xfrm>
+                    <a:prstGeom prst="rect">
+                      <a:avLst/>
+                    </a:prstGeom>
+                  </pic:spPr>
+                </pic:pic>
+              </a:graphicData>
+            </a:graphic>
+          </wp:inline>
+        </w:drawing>
+      </w:r>
+    </w:p>
+    <w:p>
+      <w:pPr>
+        <w:pStyle w:val="Descripcin"/>
+        <w:jc w:val="center"/>
+      </w:pPr>
+      <w:r>
+        <w:t xml:space="preserve">Ilustración </w:t>
+      </w:r>
+      <w:fldSimple w:instr=" SEQ Ilustración \* ARABIC ">
+        <w:r>
+          <w:rPr>
+            <w:noProof/>
+          </w:rPr>
+          <w:t>1</w:t>
+        </w:r>
+      </w:fldSimple>
+      <w:r>
+        <w:t xml:space="preserve"> - Base de datos </w:t>
+      </w:r>
+      <w:proofErr w:type="spellStart"/>
+      <w:r>
+        <w:t>DB_mariousm</w:t>
+      </w:r>
+      <w:proofErr w:type="spellEnd"/>
+      <w:r>
+        <w:t>.</w:t>
+      </w:r>
+    </w:p>
+    <w:p>
+      <w:pPr>
+        <w:pStyle w:val="Ttulo2"/>
+      </w:pPr>
+      <w:bookmarkStart w:id="9" w:name="_Toc72765569"/>
       <w:r>
         <w:t>Creación del proyecto</w:t>
       </w:r>
-    </w:p>
+      <w:bookmarkEnd w:id="9"/>
+    </w:p>
+    <w:p>
+      <w:r>
+        <w:t xml:space="preserve">Una vez </w:t>
+      </w:r>
+      <w:r>
+        <w:t>que tenemos todos los datos que vamos a hacer uso de ellos para explotarlos,</w:t>
+      </w:r>
+      <w:r>
+        <w:t xml:space="preserve"> podemos crear el proyecto en </w:t>
+      </w:r>
+      <w:r>
+        <w:rPr>
+          <w:i/>
+          <w:iCs/>
+        </w:rPr>
+        <w:t>Visual Studio</w:t>
+      </w:r>
+      <w:r>
+        <w:t>.</w:t>
+      </w:r>
+    </w:p>
+    <w:p>
+      <w:r>
+        <w:t>Para ello abrimos el programa y creamos un nuevo proyecto de tipo “</w:t>
+      </w:r>
+      <w:r>
+        <w:rPr>
+          <w:i/>
+          <w:iCs/>
+        </w:rPr>
+        <w:t>Analysis Services Multidimensional</w:t>
+      </w:r>
+      <w:r>
+        <w:t>”:</w:t>
+      </w:r>
+    </w:p>
+    <w:p>
+      <w:pPr>
+        <w:keepNext/>
+        <w:jc w:val="center"/>
+      </w:pPr>
+      <w:r>
+        <w:rPr>
+          <w:noProof/>
+        </w:rPr>
+        <w:lastRenderedPageBreak/>
+        <w:drawing>
+          <wp:inline distT="0" distB="0" distL="0" distR="0" wp14:anchorId="53BFC814" wp14:editId="174A1062">
+            <wp:extent cx="5400040" cy="3710305"/>
+            <wp:effectExtent l="0" t="0" r="0" b="4445"/>
+            <wp:docPr id="3" name="Imagen 3"/>
+            <wp:cNvGraphicFramePr>
+              <a:graphicFrameLocks xmlns:a="http://schemas.openxmlformats.org/drawingml/2006/main" noChangeAspect="1"/>
+            </wp:cNvGraphicFramePr>
+            <a:graphic xmlns:a="http://schemas.openxmlformats.org/drawingml/2006/main">
+              <a:graphicData uri="http://schemas.openxmlformats.org/drawingml/2006/picture">
+                <pic:pic xmlns:pic="http://schemas.openxmlformats.org/drawingml/2006/picture">
+                  <pic:nvPicPr>
+                    <pic:cNvPr id="1" name=""/>
+                    <pic:cNvPicPr/>
+                  </pic:nvPicPr>
+                  <pic:blipFill>
+                    <a:blip r:embed="rId19"/>
+                    <a:stretch>
+                      <a:fillRect/>
+                    </a:stretch>
+                  </pic:blipFill>
+                  <pic:spPr>
+                    <a:xfrm>
+                      <a:off x="0" y="0"/>
+                      <a:ext cx="5400040" cy="3710305"/>
+                    </a:xfrm>
+                    <a:prstGeom prst="rect">
+                      <a:avLst/>
+                    </a:prstGeom>
+                  </pic:spPr>
+                </pic:pic>
+              </a:graphicData>
+            </a:graphic>
+          </wp:inline>
+        </w:drawing>
+      </w:r>
+    </w:p>
+    <w:p>
+      <w:pPr>
+        <w:pStyle w:val="Descripcin"/>
+        <w:jc w:val="center"/>
+      </w:pPr>
+      <w:r>
+        <w:t xml:space="preserve">Ilustración </w:t>
+      </w:r>
+      <w:fldSimple w:instr=" SEQ Ilustración \* ARABIC ">
+        <w:r>
+          <w:rPr>
+            <w:noProof/>
+          </w:rPr>
+          <w:t>2</w:t>
+        </w:r>
+      </w:fldSimple>
+      <w:r>
+        <w:t xml:space="preserve"> - Creación del proyecto multidimensional.</w:t>
+      </w:r>
+    </w:p>
+    <w:p>
+      <w:r>
+        <w:t>Una vez que hemos seleccionado la opción “Importar del servidor” y establecemos el nombre del proyecto junto con su ubicación, nos aparecerá un asistente para configurar la base de datos a usar.</w:t>
+      </w:r>
+    </w:p>
+    <w:p>
+      <w:r>
+        <w:t>Para ello indicamos el servidor y en el menú desplegable de la base de datos, seleccionamos la nuestra, es decir, “</w:t>
+      </w:r>
+      <w:proofErr w:type="spellStart"/>
+      <w:r>
+        <w:t>DB_mariousm</w:t>
+      </w:r>
+      <w:proofErr w:type="spellEnd"/>
+      <w:r>
+        <w:t>”:</w:t>
+      </w:r>
+    </w:p>
+    <w:p>
+      <w:pPr>
+        <w:keepNext/>
+        <w:jc w:val="center"/>
+      </w:pPr>
+      <w:r>
+        <w:rPr>
+          <w:noProof/>
+        </w:rPr>
+        <w:lastRenderedPageBreak/>
+        <w:drawing>
+          <wp:inline distT="0" distB="0" distL="0" distR="0" wp14:anchorId="436A1A76" wp14:editId="7C42D9D0">
+            <wp:extent cx="4934270" cy="3943847"/>
+            <wp:effectExtent l="0" t="0" r="0" b="0"/>
+            <wp:docPr id="4" name="Imagen 4"/>
+            <wp:cNvGraphicFramePr>
+              <a:graphicFrameLocks xmlns:a="http://schemas.openxmlformats.org/drawingml/2006/main" noChangeAspect="1"/>
+            </wp:cNvGraphicFramePr>
+            <a:graphic xmlns:a="http://schemas.openxmlformats.org/drawingml/2006/main">
+              <a:graphicData uri="http://schemas.openxmlformats.org/drawingml/2006/picture">
+                <pic:pic xmlns:pic="http://schemas.openxmlformats.org/drawingml/2006/picture">
+                  <pic:nvPicPr>
+                    <pic:cNvPr id="1" name=""/>
+                    <pic:cNvPicPr/>
+                  </pic:nvPicPr>
+                  <pic:blipFill>
+                    <a:blip r:embed="rId20"/>
+                    <a:stretch>
+                      <a:fillRect/>
+                    </a:stretch>
+                  </pic:blipFill>
+                  <pic:spPr>
+                    <a:xfrm>
+                      <a:off x="0" y="0"/>
+                      <a:ext cx="4940570" cy="3948883"/>
+                    </a:xfrm>
+                    <a:prstGeom prst="rect">
+                      <a:avLst/>
+                    </a:prstGeom>
+                  </pic:spPr>
+                </pic:pic>
+              </a:graphicData>
+            </a:graphic>
+          </wp:inline>
+        </w:drawing>
+      </w:r>
+    </w:p>
+    <w:p>
+      <w:pPr>
+        <w:pStyle w:val="Descripcin"/>
+        <w:jc w:val="center"/>
+      </w:pPr>
+      <w:r>
+        <w:t xml:space="preserve">Ilustración </w:t>
+      </w:r>
+      <w:fldSimple w:instr=" SEQ Ilustración \* ARABIC ">
+        <w:r>
+          <w:rPr>
+            <w:noProof/>
+          </w:rPr>
+          <w:t>3</w:t>
+        </w:r>
+      </w:fldSimple>
+      <w:r>
+        <w:t xml:space="preserve"> - Configuración origen de los datos.</w:t>
+      </w:r>
+    </w:p>
+    <w:p>
+      <w:r>
+        <w:t>Una vez importada la estructura de la base de datos a nuestro proyecto, hay que configurar el destino de los datos. Para ello, nos dirigimos a las propiedades del proyecto:</w:t>
+      </w:r>
+    </w:p>
+    <w:p>
+      <w:pPr>
+        <w:keepNext/>
+        <w:jc w:val="center"/>
+      </w:pPr>
+      <w:r>
+        <w:rPr>
+          <w:noProof/>
+        </w:rPr>
+        <w:lastRenderedPageBreak/>
+        <w:drawing>
+          <wp:inline distT="0" distB="0" distL="0" distR="0" wp14:anchorId="223D3BE8" wp14:editId="7A4B7B1B">
+            <wp:extent cx="4305581" cy="4898003"/>
+            <wp:effectExtent l="0" t="0" r="0" b="0"/>
+            <wp:docPr id="5" name="Imagen 5"/>
+            <wp:cNvGraphicFramePr>
+              <a:graphicFrameLocks xmlns:a="http://schemas.openxmlformats.org/drawingml/2006/main" noChangeAspect="1"/>
+            </wp:cNvGraphicFramePr>
+            <a:graphic xmlns:a="http://schemas.openxmlformats.org/drawingml/2006/main">
+              <a:graphicData uri="http://schemas.openxmlformats.org/drawingml/2006/picture">
+                <pic:pic xmlns:pic="http://schemas.openxmlformats.org/drawingml/2006/picture">
+                  <pic:nvPicPr>
+                    <pic:cNvPr id="1" name=""/>
+                    <pic:cNvPicPr/>
+                  </pic:nvPicPr>
+                  <pic:blipFill rotWithShape="1">
+                    <a:blip r:embed="rId21"/>
+                    <a:srcRect l="83930" t="17330" r="377" b="28605"/>
+                    <a:stretch/>
+                  </pic:blipFill>
+                  <pic:spPr bwMode="auto">
+                    <a:xfrm>
+                      <a:off x="0" y="0"/>
+                      <a:ext cx="4337622" cy="4934453"/>
+                    </a:xfrm>
+                    <a:prstGeom prst="rect">
+                      <a:avLst/>
+                    </a:prstGeom>
+                    <a:ln>
+                      <a:noFill/>
+                    </a:ln>
+                    <a:extLst>
+                      <a:ext uri="{53640926-AAD7-44D8-BBD7-CCE9431645EC}">
+                        <a14:shadowObscured xmlns:a14="http://schemas.microsoft.com/office/drawing/2010/main"/>
+                      </a:ext>
+                    </a:extLst>
+                  </pic:spPr>
+                </pic:pic>
+              </a:graphicData>
+            </a:graphic>
+          </wp:inline>
+        </w:drawing>
+      </w:r>
+    </w:p>
+    <w:p>
+      <w:pPr>
+        <w:pStyle w:val="Descripcin"/>
+        <w:jc w:val="center"/>
+      </w:pPr>
+      <w:r>
+        <w:t xml:space="preserve">Ilustración </w:t>
+      </w:r>
+      <w:fldSimple w:instr=" SEQ Ilustración \* ARABIC ">
+        <w:r>
+          <w:rPr>
+            <w:noProof/>
+          </w:rPr>
+          <w:t>4</w:t>
+        </w:r>
+      </w:fldSimple>
+      <w:r>
+        <w:t xml:space="preserve"> - Propiedades del proyecto Visual Studio.</w:t>
+      </w:r>
+    </w:p>
+    <w:p>
+      <w:r>
+        <w:t>En las propiedades nos vamos al apartado implementación, y en él cambiamos el nombre del servidor tal y como se muestra en la siguiente captura:</w:t>
+      </w:r>
+    </w:p>
+    <w:p>
+      <w:pPr>
+        <w:keepNext/>
+        <w:jc w:val="center"/>
+      </w:pPr>
+      <w:r>
+        <w:rPr>
+          <w:noProof/>
+        </w:rPr>
+        <w:lastRenderedPageBreak/>
+        <w:drawing>
+          <wp:inline distT="0" distB="0" distL="0" distR="0" wp14:anchorId="730736EC" wp14:editId="2859A564">
+            <wp:extent cx="5400040" cy="2650490"/>
+            <wp:effectExtent l="0" t="0" r="0" b="0"/>
+            <wp:docPr id="6" name="Imagen 6"/>
+            <wp:cNvGraphicFramePr>
+              <a:graphicFrameLocks xmlns:a="http://schemas.openxmlformats.org/drawingml/2006/main" noChangeAspect="1"/>
+            </wp:cNvGraphicFramePr>
+            <a:graphic xmlns:a="http://schemas.openxmlformats.org/drawingml/2006/main">
+              <a:graphicData uri="http://schemas.openxmlformats.org/drawingml/2006/picture">
+                <pic:pic xmlns:pic="http://schemas.openxmlformats.org/drawingml/2006/picture">
+                  <pic:nvPicPr>
+                    <pic:cNvPr id="1" name=""/>
+                    <pic:cNvPicPr/>
+                  </pic:nvPicPr>
+                  <pic:blipFill>
+                    <a:blip r:embed="rId22"/>
+                    <a:stretch>
+                      <a:fillRect/>
+                    </a:stretch>
+                  </pic:blipFill>
+                  <pic:spPr>
+                    <a:xfrm>
+                      <a:off x="0" y="0"/>
+                      <a:ext cx="5400040" cy="2650490"/>
+                    </a:xfrm>
+                    <a:prstGeom prst="rect">
+                      <a:avLst/>
+                    </a:prstGeom>
+                  </pic:spPr>
+                </pic:pic>
+              </a:graphicData>
+            </a:graphic>
+          </wp:inline>
+        </w:drawing>
+      </w:r>
+    </w:p>
+    <w:p>
+      <w:pPr>
+        <w:pStyle w:val="Descripcin"/>
+        <w:jc w:val="center"/>
+      </w:pPr>
+      <w:r>
+        <w:t xml:space="preserve">Ilustración </w:t>
+      </w:r>
+      <w:fldSimple w:instr=" SEQ Ilustración \* ARABIC ">
+        <w:r>
+          <w:rPr>
+            <w:noProof/>
+          </w:rPr>
+          <w:t>5</w:t>
+        </w:r>
+      </w:fldSimple>
+      <w:r>
+        <w:t xml:space="preserve"> - Configuración destino de datos en Visual Studio.</w:t>
+      </w:r>
+    </w:p>
+    <w:p>
+      <w:r>
+        <w:t>Finalmente hay que configurar el origen de los datos, para ello sobre el nombre de la base de datos en el explorador de soluciones, hacemos doble click y nos mostrará la siguiente ventana:</w:t>
+      </w:r>
+    </w:p>
+    <w:p>
+      <w:pPr>
+        <w:keepNext/>
+        <w:jc w:val="center"/>
+      </w:pPr>
+      <w:r>
+        <w:rPr>
+          <w:noProof/>
+        </w:rPr>
+        <w:lastRenderedPageBreak/>
+        <w:drawing>
+          <wp:inline distT="0" distB="0" distL="0" distR="0" wp14:anchorId="0FC28561" wp14:editId="6175A9F3">
+            <wp:extent cx="4307717" cy="4643561"/>
+            <wp:effectExtent l="0" t="0" r="0" b="5080"/>
+            <wp:docPr id="8" name="Imagen 8"/>
+            <wp:cNvGraphicFramePr>
+              <a:graphicFrameLocks xmlns:a="http://schemas.openxmlformats.org/drawingml/2006/main" noChangeAspect="1"/>
+            </wp:cNvGraphicFramePr>
+            <a:graphic xmlns:a="http://schemas.openxmlformats.org/drawingml/2006/main">
+              <a:graphicData uri="http://schemas.openxmlformats.org/drawingml/2006/picture">
+                <pic:pic xmlns:pic="http://schemas.openxmlformats.org/drawingml/2006/picture">
+                  <pic:nvPicPr>
+                    <pic:cNvPr id="1" name=""/>
+                    <pic:cNvPicPr/>
+                  </pic:nvPicPr>
+                  <pic:blipFill>
+                    <a:blip r:embed="rId23"/>
+                    <a:stretch>
+                      <a:fillRect/>
+                    </a:stretch>
+                  </pic:blipFill>
+                  <pic:spPr>
+                    <a:xfrm>
+                      <a:off x="0" y="0"/>
+                      <a:ext cx="4313278" cy="4649555"/>
+                    </a:xfrm>
+                    <a:prstGeom prst="rect">
+                      <a:avLst/>
+                    </a:prstGeom>
+                  </pic:spPr>
+                </pic:pic>
+              </a:graphicData>
+            </a:graphic>
+          </wp:inline>
+        </w:drawing>
+      </w:r>
+    </w:p>
+    <w:p>
+      <w:pPr>
+        <w:pStyle w:val="Descripcin"/>
+        <w:jc w:val="center"/>
+      </w:pPr>
+      <w:r>
+        <w:t xml:space="preserve">Ilustración </w:t>
+      </w:r>
+      <w:fldSimple w:instr=" SEQ Ilustración \* ARABIC ">
+        <w:r>
+          <w:rPr>
+            <w:noProof/>
+          </w:rPr>
+          <w:t>6</w:t>
+        </w:r>
+      </w:fldSimple>
+      <w:r>
+        <w:t xml:space="preserve"> - Ventana origen de datos.</w:t>
+      </w:r>
+    </w:p>
+    <w:p>
+      <w:r>
+        <w:t>Pulsamos sobre el botón “</w:t>
+      </w:r>
+      <w:r>
+        <w:rPr>
+          <w:i/>
+          <w:iCs/>
+        </w:rPr>
+        <w:t>Edit</w:t>
+      </w:r>
+      <w:r>
+        <w:t>”</w:t>
+      </w:r>
+      <w:r>
+        <w:rPr>
+          <w:i/>
+          <w:iCs/>
+        </w:rPr>
+        <w:t xml:space="preserve"> </w:t>
+      </w:r>
+      <w:r>
+        <w:t>para cambiar la conexión a la base de datos, una vez hemos pulsado veremos la siguiente pantalla:</w:t>
+      </w:r>
+    </w:p>
+    <w:p>
+      <w:pPr>
+        <w:keepNext/>
+        <w:jc w:val="center"/>
+      </w:pPr>
+      <w:r>
+        <w:rPr>
+          <w:noProof/>
+        </w:rPr>
+        <w:lastRenderedPageBreak/>
+        <w:drawing>
+          <wp:inline distT="0" distB="0" distL="0" distR="0" wp14:anchorId="4C9AA6DF" wp14:editId="586A4927">
+            <wp:extent cx="5200153" cy="4523840"/>
+            <wp:effectExtent l="0" t="0" r="635" b="0"/>
+            <wp:docPr id="10" name="Imagen 10"/>
+            <wp:cNvGraphicFramePr>
+              <a:graphicFrameLocks xmlns:a="http://schemas.openxmlformats.org/drawingml/2006/main" noChangeAspect="1"/>
+            </wp:cNvGraphicFramePr>
+            <a:graphic xmlns:a="http://schemas.openxmlformats.org/drawingml/2006/main">
+              <a:graphicData uri="http://schemas.openxmlformats.org/drawingml/2006/picture">
+                <pic:pic xmlns:pic="http://schemas.openxmlformats.org/drawingml/2006/picture">
+                  <pic:nvPicPr>
+                    <pic:cNvPr id="1" name=""/>
+                    <pic:cNvPicPr/>
+                  </pic:nvPicPr>
+                  <pic:blipFill>
+                    <a:blip r:embed="rId24"/>
+                    <a:stretch>
+                      <a:fillRect/>
+                    </a:stretch>
+                  </pic:blipFill>
+                  <pic:spPr>
+                    <a:xfrm>
+                      <a:off x="0" y="0"/>
+                      <a:ext cx="5205857" cy="4528802"/>
+                    </a:xfrm>
+                    <a:prstGeom prst="rect">
+                      <a:avLst/>
+                    </a:prstGeom>
+                  </pic:spPr>
+                </pic:pic>
+              </a:graphicData>
+            </a:graphic>
+          </wp:inline>
+        </w:drawing>
+      </w:r>
+    </w:p>
+    <w:p>
+      <w:pPr>
+        <w:pStyle w:val="Descripcin"/>
+        <w:jc w:val="center"/>
+      </w:pPr>
+      <w:r>
+        <w:t xml:space="preserve">Ilustración </w:t>
+      </w:r>
+      <w:fldSimple w:instr=" SEQ Ilustración \* ARABIC ">
+        <w:r>
+          <w:rPr>
+            <w:noProof/>
+          </w:rPr>
+          <w:t>7</w:t>
+        </w:r>
+      </w:fldSimple>
+      <w:r>
+        <w:t xml:space="preserve"> - Modificación conexión de datos.</w:t>
+      </w:r>
+    </w:p>
+    <w:p>
+      <w:r>
+        <w:t xml:space="preserve">Introducimos el servidor que se nos ha proporcionado, el nombre del usuario y la contraseña que usamos para acceder a </w:t>
+      </w:r>
+      <w:r>
+        <w:rPr>
+          <w:i/>
+          <w:iCs/>
+        </w:rPr>
+        <w:t>Microsoft SQL Server Management Studio 2017</w:t>
+      </w:r>
+      <w:r>
+        <w:t>.</w:t>
+      </w:r>
+    </w:p>
+    <w:p>
+      <w:r>
+        <w:t>Una vez realizados todos estos pasos podemos dar por concluido este apartado.</w:t>
+      </w:r>
+    </w:p>
+    <w:p>
+      <w:pPr>
+        <w:pStyle w:val="Ttulo2"/>
+      </w:pPr>
+      <w:r>
+        <w:t>Vista</w:t>
+      </w:r>
+      <w:r>
+        <w:t>s</w:t>
+      </w:r>
+      <w:r>
+        <w:t xml:space="preserve"> del origen de datos</w:t>
+      </w:r>
+    </w:p>
+    <w:p>
+      <w:r>
+        <w:t>Una vez que ya tenemos configurado nuestro proyecto, podemos comenzar a definir las diferentes vistas respecto al origen de los datos.</w:t>
+      </w:r>
+    </w:p>
+    <w:p>
+      <w:r>
+        <w:t>En nuestro caso vamos a tener dos:</w:t>
+      </w:r>
+    </w:p>
+    <w:p>
+      <w:pPr>
+        <w:pStyle w:val="Prrafodelista"/>
+        <w:numPr>
+          <w:ilvl w:val="0"/>
+          <w:numId w:val="26"/>
+        </w:numPr>
+      </w:pPr>
+      <w:r>
+        <w:t>Vista de Llamadas112: nos va a permitir realizar el acceso a la tabla correspondiente de las llamadas y así hacer un análisis de las mismas.</w:t>
+      </w:r>
+    </w:p>
+    <w:p>
+      <w:pPr>
+        <w:pStyle w:val="Prrafodelista"/>
+        <w:ind w:left="1117" w:firstLine="0"/>
+      </w:pPr>
+    </w:p>
+    <w:p>
+      <w:pPr>
+        <w:pStyle w:val="Prrafodelista"/>
+        <w:numPr>
+          <w:ilvl w:val="0"/>
+          <w:numId w:val="26"/>
+        </w:numPr>
+      </w:pPr>
+      <w:r>
+        <w:t>Vista de M</w:t>
+      </w:r>
+      <w:r>
+        <w:t>ediciones</w:t>
+      </w:r>
+      <w:r>
+        <w:t>: en ella vamos a poder realizar el acceso a la tabla de métricas y hacer un profundo análisis de las mismas.</w:t>
+      </w:r>
+    </w:p>
+    <w:p>
+      <w:pPr>
+        <w:pStyle w:val="Prrafodelista"/>
+      </w:pPr>
+    </w:p>
+    <w:p>
+      <w:r>
+        <w:lastRenderedPageBreak/>
+        <w:t xml:space="preserve">Para crear las dos vistas debemos acceder </w:t>
+      </w:r>
+      <w:r>
+        <w:t>al explorador de soluciones</w:t>
+      </w:r>
+      <w:r>
+        <w:t xml:space="preserve"> del proyecto y hacer click derecho sobre la carpeta “Vistas del origen de datos”, posteriormente pulsa</w:t>
+      </w:r>
+      <w:r>
+        <w:t>remos</w:t>
+      </w:r>
+      <w:r>
+        <w:t xml:space="preserve"> sobre la opción “Nueva vista del origen de datos”:</w:t>
+      </w:r>
+    </w:p>
+    <w:p>
+      <w:pPr>
+        <w:keepNext/>
+        <w:jc w:val="center"/>
+      </w:pPr>
+      <w:r>
+        <w:rPr>
+          <w:noProof/>
+        </w:rPr>
+        <w:drawing>
+          <wp:inline distT="0" distB="0" distL="0" distR="0" wp14:anchorId="456B46FF" wp14:editId="31DDF6B9">
+            <wp:extent cx="3130550" cy="1518158"/>
+            <wp:effectExtent l="0" t="0" r="0" b="6350"/>
+            <wp:docPr id="11" name="Imagen 11"/>
+            <wp:cNvGraphicFramePr>
+              <a:graphicFrameLocks xmlns:a="http://schemas.openxmlformats.org/drawingml/2006/main" noChangeAspect="1"/>
+            </wp:cNvGraphicFramePr>
+            <a:graphic xmlns:a="http://schemas.openxmlformats.org/drawingml/2006/main">
+              <a:graphicData uri="http://schemas.openxmlformats.org/drawingml/2006/picture">
+                <pic:pic xmlns:pic="http://schemas.openxmlformats.org/drawingml/2006/picture">
+                  <pic:nvPicPr>
+                    <pic:cNvPr id="1" name=""/>
+                    <pic:cNvPicPr/>
+                  </pic:nvPicPr>
+                  <pic:blipFill rotWithShape="1">
+                    <a:blip r:embed="rId25"/>
+                    <a:srcRect l="90493" t="27957" b="58080"/>
+                    <a:stretch/>
+                  </pic:blipFill>
+                  <pic:spPr bwMode="auto">
+                    <a:xfrm>
+                      <a:off x="0" y="0"/>
+                      <a:ext cx="3153377" cy="1529228"/>
+                    </a:xfrm>
+                    <a:prstGeom prst="rect">
+                      <a:avLst/>
+                    </a:prstGeom>
+                    <a:ln>
+                      <a:noFill/>
+                    </a:ln>
+                    <a:extLst>
+                      <a:ext uri="{53640926-AAD7-44D8-BBD7-CCE9431645EC}">
+                        <a14:shadowObscured xmlns:a14="http://schemas.microsoft.com/office/drawing/2010/main"/>
+                      </a:ext>
+                    </a:extLst>
+                  </pic:spPr>
+                </pic:pic>
+              </a:graphicData>
+            </a:graphic>
+          </wp:inline>
+        </w:drawing>
+      </w:r>
+    </w:p>
+    <w:p>
+      <w:pPr>
+        <w:pStyle w:val="Descripcin"/>
+        <w:jc w:val="center"/>
+      </w:pPr>
+      <w:r>
+        <w:t xml:space="preserve">Ilustración </w:t>
+      </w:r>
+      <w:fldSimple w:instr=" SEQ Ilustración \* ARABIC ">
+        <w:r>
+          <w:rPr>
+            <w:noProof/>
+          </w:rPr>
+          <w:t>8</w:t>
+        </w:r>
+      </w:fldSimple>
+      <w:r>
+        <w:t xml:space="preserve"> - Cr</w:t>
+      </w:r>
+      <w:r>
+        <w:t>e</w:t>
+      </w:r>
+      <w:r>
+        <w:t>ación de nueva vista del origen de datos.</w:t>
+      </w:r>
+    </w:p>
+    <w:p>
+      <w:r>
+        <w:t>Una vez que hemos accedido al asistente para la creación de</w:t>
+      </w:r>
+      <w:r>
+        <w:t xml:space="preserve"> la</w:t>
+      </w:r>
+      <w:r>
+        <w:t xml:space="preserve"> vista, nos aparecerá la siguiente ventana en la que tenemos que seleccionar el origen de datos:</w:t>
+      </w:r>
+    </w:p>
+    <w:p>
+      <w:pPr>
+        <w:keepNext/>
+        <w:jc w:val="center"/>
+      </w:pPr>
+      <w:r>
+        <w:rPr>
+          <w:noProof/>
+        </w:rPr>
+        <w:drawing>
+          <wp:inline distT="0" distB="0" distL="0" distR="0" wp14:anchorId="05F0B972" wp14:editId="63590CE1">
+            <wp:extent cx="4595274" cy="3601941"/>
+            <wp:effectExtent l="0" t="0" r="0" b="0"/>
+            <wp:docPr id="12" name="Imagen 12"/>
+            <wp:cNvGraphicFramePr>
+              <a:graphicFrameLocks xmlns:a="http://schemas.openxmlformats.org/drawingml/2006/main" noChangeAspect="1"/>
+            </wp:cNvGraphicFramePr>
+            <a:graphic xmlns:a="http://schemas.openxmlformats.org/drawingml/2006/main">
+              <a:graphicData uri="http://schemas.openxmlformats.org/drawingml/2006/picture">
+                <pic:pic xmlns:pic="http://schemas.openxmlformats.org/drawingml/2006/picture">
+                  <pic:nvPicPr>
+                    <pic:cNvPr id="1" name=""/>
+                    <pic:cNvPicPr/>
+                  </pic:nvPicPr>
+                  <pic:blipFill rotWithShape="1">
+                    <a:blip r:embed="rId26"/>
+                    <a:srcRect b="1710"/>
+                    <a:stretch/>
+                  </pic:blipFill>
+                  <pic:spPr bwMode="auto">
+                    <a:xfrm>
+                      <a:off x="0" y="0"/>
+                      <a:ext cx="4609730" cy="3613272"/>
+                    </a:xfrm>
+                    <a:prstGeom prst="rect">
+                      <a:avLst/>
+                    </a:prstGeom>
+                    <a:ln>
+                      <a:noFill/>
+                    </a:ln>
+                    <a:extLst>
+                      <a:ext uri="{53640926-AAD7-44D8-BBD7-CCE9431645EC}">
+                        <a14:shadowObscured xmlns:a14="http://schemas.microsoft.com/office/drawing/2010/main"/>
+                      </a:ext>
+                    </a:extLst>
+                  </pic:spPr>
+                </pic:pic>
+              </a:graphicData>
+            </a:graphic>
+          </wp:inline>
+        </w:drawing>
+      </w:r>
+    </w:p>
+    <w:p>
+      <w:pPr>
+        <w:pStyle w:val="Descripcin"/>
+        <w:jc w:val="center"/>
+      </w:pPr>
+      <w:r>
+        <w:t xml:space="preserve">Ilustración </w:t>
+      </w:r>
+      <w:fldSimple w:instr=" SEQ Ilustración \* ARABIC ">
+        <w:r>
+          <w:rPr>
+            <w:noProof/>
+          </w:rPr>
+          <w:t>9</w:t>
+        </w:r>
+      </w:fldSimple>
+      <w:r>
+        <w:t xml:space="preserve"> - Selección origen de datos vista.</w:t>
+      </w:r>
+    </w:p>
+    <w:p>
+      <w:pPr>
+        <w:pStyle w:val="Ttulo3"/>
+      </w:pPr>
+      <w:r>
+        <w:t>Vista Llamadas112</w:t>
+      </w:r>
+    </w:p>
+    <w:p>
+      <w:r>
+        <w:t>Posteriormente seleccionamos tanto la tabla del hecho como de las dimensiones correspondientes, en nuestro caso el hecho es “</w:t>
+      </w:r>
+      <w:r>
+        <w:t>FACT</w:t>
+      </w:r>
+      <w:r>
+        <w:t>_Llamadas112” y las dimensiones: “</w:t>
+      </w:r>
+      <w:proofErr w:type="spellStart"/>
+      <w:r>
+        <w:t>DIM_Ambito_Geografico</w:t>
+      </w:r>
+      <w:proofErr w:type="spellEnd"/>
+      <w:r>
+        <w:t>”, “</w:t>
+      </w:r>
+      <w:proofErr w:type="spellStart"/>
+      <w:r>
+        <w:t>DIM_Fecha</w:t>
+      </w:r>
+      <w:proofErr w:type="spellEnd"/>
+      <w:r>
+        <w:t>”, “</w:t>
+      </w:r>
+      <w:proofErr w:type="spellStart"/>
+      <w:r>
+        <w:t>DIM_Tipologia</w:t>
+      </w:r>
+      <w:proofErr w:type="spellEnd"/>
+      <w:r>
+        <w:t>”:</w:t>
+      </w:r>
+    </w:p>
+    <w:p>
+      <w:pPr>
+        <w:keepNext/>
+        <w:jc w:val="center"/>
+      </w:pPr>
+      <w:r>
+        <w:rPr>
+          <w:noProof/>
+        </w:rPr>
+        <w:lastRenderedPageBreak/>
+        <w:drawing>
+          <wp:inline distT="0" distB="0" distL="0" distR="0" wp14:anchorId="4AA91329" wp14:editId="1ED3F9EE">
+            <wp:extent cx="4953662" cy="3926904"/>
+            <wp:effectExtent l="0" t="0" r="0" b="0"/>
+            <wp:docPr id="13" name="Imagen 13"/>
+            <wp:cNvGraphicFramePr>
+              <a:graphicFrameLocks xmlns:a="http://schemas.openxmlformats.org/drawingml/2006/main" noChangeAspect="1"/>
+            </wp:cNvGraphicFramePr>
+            <a:graphic xmlns:a="http://schemas.openxmlformats.org/drawingml/2006/main">
+              <a:graphicData uri="http://schemas.openxmlformats.org/drawingml/2006/picture">
+                <pic:pic xmlns:pic="http://schemas.openxmlformats.org/drawingml/2006/picture">
+                  <pic:nvPicPr>
+                    <pic:cNvPr id="1" name=""/>
+                    <pic:cNvPicPr/>
+                  </pic:nvPicPr>
+                  <pic:blipFill>
+                    <a:blip r:embed="rId27"/>
+                    <a:stretch>
+                      <a:fillRect/>
+                    </a:stretch>
+                  </pic:blipFill>
+                  <pic:spPr>
+                    <a:xfrm>
+                      <a:off x="0" y="0"/>
+                      <a:ext cx="4962967" cy="3934280"/>
+                    </a:xfrm>
+                    <a:prstGeom prst="rect">
+                      <a:avLst/>
+                    </a:prstGeom>
+                  </pic:spPr>
+                </pic:pic>
+              </a:graphicData>
+            </a:graphic>
+          </wp:inline>
+        </w:drawing>
+      </w:r>
+    </w:p>
+    <w:p>
+      <w:pPr>
+        <w:pStyle w:val="Descripcin"/>
+        <w:jc w:val="center"/>
+      </w:pPr>
+      <w:r>
+        <w:t xml:space="preserve">Ilustración </w:t>
+      </w:r>
+      <w:fldSimple w:instr=" SEQ Ilustración \* ARABIC ">
+        <w:r>
+          <w:rPr>
+            <w:noProof/>
+          </w:rPr>
+          <w:t>10</w:t>
+        </w:r>
+      </w:fldSimple>
+      <w:r>
+        <w:t xml:space="preserve"> - Selección tablas para la vista Llamadas112.</w:t>
+      </w:r>
+    </w:p>
+    <w:p>
+      <w:r>
+        <w:t>Pulsamos el botón “</w:t>
+      </w:r>
+      <w:r>
+        <w:rPr>
+          <w:i/>
+          <w:iCs/>
+        </w:rPr>
+        <w:t>Next”</w:t>
+      </w:r>
+      <w:r>
+        <w:t>, indicamos el nombre de la vista “vLlamadas112” y finalizamos el asistente.</w:t>
+      </w:r>
+    </w:p>
+    <w:p>
+      <w:r>
+        <w:t>Al hacer doble click sobre la vista nos muestra el diseño de la misma:</w:t>
+      </w:r>
+    </w:p>
+    <w:p>
+      <w:pPr>
+        <w:keepNext/>
+        <w:jc w:val="center"/>
+      </w:pPr>
+      <w:r>
+        <w:rPr>
+          <w:noProof/>
+        </w:rPr>
+        <w:lastRenderedPageBreak/>
+        <w:drawing>
+          <wp:inline distT="0" distB="0" distL="0" distR="0" wp14:anchorId="09498BCF" wp14:editId="65852CE2">
+            <wp:extent cx="4600575" cy="5381625"/>
+            <wp:effectExtent l="0" t="0" r="9525" b="9525"/>
+            <wp:docPr id="14" name="Imagen 14"/>
+            <wp:cNvGraphicFramePr>
+              <a:graphicFrameLocks xmlns:a="http://schemas.openxmlformats.org/drawingml/2006/main" noChangeAspect="1"/>
+            </wp:cNvGraphicFramePr>
+            <a:graphic xmlns:a="http://schemas.openxmlformats.org/drawingml/2006/main">
+              <a:graphicData uri="http://schemas.openxmlformats.org/drawingml/2006/picture">
+                <pic:pic xmlns:pic="http://schemas.openxmlformats.org/drawingml/2006/picture">
+                  <pic:nvPicPr>
+                    <pic:cNvPr id="1" name=""/>
+                    <pic:cNvPicPr/>
+                  </pic:nvPicPr>
+                  <pic:blipFill>
+                    <a:blip r:embed="rId28"/>
+                    <a:stretch>
+                      <a:fillRect/>
+                    </a:stretch>
+                  </pic:blipFill>
+                  <pic:spPr>
+                    <a:xfrm>
+                      <a:off x="0" y="0"/>
+                      <a:ext cx="4600575" cy="5381625"/>
+                    </a:xfrm>
+                    <a:prstGeom prst="rect">
+                      <a:avLst/>
+                    </a:prstGeom>
+                  </pic:spPr>
+                </pic:pic>
+              </a:graphicData>
+            </a:graphic>
+          </wp:inline>
+        </w:drawing>
+      </w:r>
+    </w:p>
+    <w:p>
+      <w:pPr>
+        <w:pStyle w:val="Descripcin"/>
+        <w:jc w:val="center"/>
+      </w:pPr>
+      <w:r>
+        <w:t xml:space="preserve">Ilustración </w:t>
+      </w:r>
+      <w:fldSimple w:instr=" SEQ Ilustración \* ARABIC ">
+        <w:r>
+          <w:rPr>
+            <w:noProof/>
+          </w:rPr>
+          <w:t>11</w:t>
+        </w:r>
+      </w:fldSimple>
+      <w:r>
+        <w:t xml:space="preserve"> - Diseño vista vLlamadas112.</w:t>
+      </w:r>
+    </w:p>
+    <w:p>
+      <w:pPr>
+        <w:pStyle w:val="Ttulo3"/>
+      </w:pPr>
+      <w:r>
+        <w:t>Vista Métricas</w:t>
+      </w:r>
+    </w:p>
+    <w:p>
+      <w:r>
+        <w:t xml:space="preserve">A </w:t>
+      </w:r>
+      <w:r>
+        <w:t>continuación,</w:t>
+      </w:r>
+      <w:r>
+        <w:t xml:space="preserve"> vamos a realizar el mismo proceso que el detallado en la creación de la vista anterior, pero en este caso vamos a crear una vista con el fin de explotar la información sobre las denuncias, el porcentaje de población que evitaba aglomeraciones…</w:t>
+      </w:r>
+    </w:p>
+    <w:p>
+      <w:r>
+        <w:t>Esta vista tiene en cuenta el hecho “</w:t>
+      </w:r>
+      <w:proofErr w:type="spellStart"/>
+      <w:r>
+        <w:t>FACT_Mediciones</w:t>
+      </w:r>
+      <w:proofErr w:type="spellEnd"/>
+      <w:r>
+        <w:t>” y las dimensiones: “</w:t>
+      </w:r>
+      <w:proofErr w:type="spellStart"/>
+      <w:r>
+        <w:t>DIM_Ambito_Geografico</w:t>
+      </w:r>
+      <w:proofErr w:type="spellEnd"/>
+      <w:r>
+        <w:t>”, “</w:t>
+      </w:r>
+      <w:proofErr w:type="spellStart"/>
+      <w:r>
+        <w:t>DIM_Fecha</w:t>
+      </w:r>
+      <w:proofErr w:type="spellEnd"/>
+      <w:r>
+        <w:t>”, “</w:t>
+      </w:r>
+      <w:proofErr w:type="spellStart"/>
+      <w:r>
+        <w:t>DIM_Grupo_Edad</w:t>
+      </w:r>
+      <w:proofErr w:type="spellEnd"/>
+      <w:r>
+        <w:t>” y “</w:t>
+      </w:r>
+      <w:proofErr w:type="spellStart"/>
+      <w:r>
+        <w:t>DIM_Medicion</w:t>
+      </w:r>
+      <w:proofErr w:type="spellEnd"/>
+      <w:r>
+        <w:t>”:</w:t>
+      </w:r>
+    </w:p>
+    <w:p>
+      <w:pPr>
+        <w:keepNext/>
+        <w:jc w:val="center"/>
+      </w:pPr>
+      <w:r>
+        <w:rPr>
+          <w:noProof/>
+        </w:rPr>
+        <w:lastRenderedPageBreak/>
+        <w:drawing>
+          <wp:inline distT="0" distB="0" distL="0" distR="0" wp14:anchorId="28D2A1DB" wp14:editId="4355839D">
+            <wp:extent cx="4826442" cy="3847164"/>
+            <wp:effectExtent l="0" t="0" r="0" b="1270"/>
+            <wp:docPr id="15" name="Imagen 15"/>
+            <wp:cNvGraphicFramePr>
+              <a:graphicFrameLocks xmlns:a="http://schemas.openxmlformats.org/drawingml/2006/main" noChangeAspect="1"/>
+            </wp:cNvGraphicFramePr>
+            <a:graphic xmlns:a="http://schemas.openxmlformats.org/drawingml/2006/main">
+              <a:graphicData uri="http://schemas.openxmlformats.org/drawingml/2006/picture">
+                <pic:pic xmlns:pic="http://schemas.openxmlformats.org/drawingml/2006/picture">
+                  <pic:nvPicPr>
+                    <pic:cNvPr id="1" name=""/>
+                    <pic:cNvPicPr/>
+                  </pic:nvPicPr>
+                  <pic:blipFill>
+                    <a:blip r:embed="rId29"/>
+                    <a:stretch>
+                      <a:fillRect/>
+                    </a:stretch>
+                  </pic:blipFill>
+                  <pic:spPr>
+                    <a:xfrm>
+                      <a:off x="0" y="0"/>
+                      <a:ext cx="4832511" cy="3852001"/>
+                    </a:xfrm>
+                    <a:prstGeom prst="rect">
+                      <a:avLst/>
+                    </a:prstGeom>
+                  </pic:spPr>
+                </pic:pic>
+              </a:graphicData>
+            </a:graphic>
+          </wp:inline>
+        </w:drawing>
+      </w:r>
+    </w:p>
+    <w:p>
+      <w:pPr>
+        <w:pStyle w:val="Descripcin"/>
+        <w:jc w:val="center"/>
+      </w:pPr>
+      <w:r>
+        <w:t xml:space="preserve">Ilustración </w:t>
+      </w:r>
+      <w:fldSimple w:instr=" SEQ Ilustración \* ARABIC ">
+        <w:r>
+          <w:rPr>
+            <w:noProof/>
+          </w:rPr>
+          <w:t>12</w:t>
+        </w:r>
+      </w:fldSimple>
+      <w:r>
+        <w:t xml:space="preserve"> - Selección tablas para la vista Mediciones.</w:t>
+      </w:r>
+    </w:p>
+    <w:p>
+      <w:r>
+        <w:t>Pulsamos el botón “</w:t>
+      </w:r>
+      <w:r>
+        <w:rPr>
+          <w:i/>
+          <w:iCs/>
+        </w:rPr>
+        <w:t>Next</w:t>
+      </w:r>
+      <w:r>
+        <w:t>”, indicamos el nombre de la vista “</w:t>
+      </w:r>
+      <w:proofErr w:type="spellStart"/>
+      <w:r>
+        <w:t>vMediciones</w:t>
+      </w:r>
+      <w:proofErr w:type="spellEnd"/>
+      <w:r>
+        <w:t>” y finalizamos el asistente:</w:t>
+      </w:r>
+    </w:p>
+    <w:p>
+      <w:pPr>
+        <w:keepNext/>
+        <w:jc w:val="center"/>
+      </w:pPr>
+      <w:r>
+        <w:rPr>
+          <w:noProof/>
+        </w:rPr>
+        <w:lastRenderedPageBreak/>
+        <w:drawing>
+          <wp:inline distT="0" distB="0" distL="0" distR="0" wp14:anchorId="0FE18755" wp14:editId="51134BA4">
+            <wp:extent cx="4874150" cy="3849872"/>
+            <wp:effectExtent l="0" t="0" r="3175" b="0"/>
+            <wp:docPr id="16" name="Imagen 16"/>
+            <wp:cNvGraphicFramePr>
+              <a:graphicFrameLocks xmlns:a="http://schemas.openxmlformats.org/drawingml/2006/main" noChangeAspect="1"/>
+            </wp:cNvGraphicFramePr>
+            <a:graphic xmlns:a="http://schemas.openxmlformats.org/drawingml/2006/main">
+              <a:graphicData uri="http://schemas.openxmlformats.org/drawingml/2006/picture">
+                <pic:pic xmlns:pic="http://schemas.openxmlformats.org/drawingml/2006/picture">
+                  <pic:nvPicPr>
+                    <pic:cNvPr id="1" name=""/>
+                    <pic:cNvPicPr/>
+                  </pic:nvPicPr>
+                  <pic:blipFill>
+                    <a:blip r:embed="rId30"/>
+                    <a:stretch>
+                      <a:fillRect/>
+                    </a:stretch>
+                  </pic:blipFill>
+                  <pic:spPr>
+                    <a:xfrm>
+                      <a:off x="0" y="0"/>
+                      <a:ext cx="4880024" cy="3854512"/>
+                    </a:xfrm>
+                    <a:prstGeom prst="rect">
+                      <a:avLst/>
+                    </a:prstGeom>
+                  </pic:spPr>
+                </pic:pic>
+              </a:graphicData>
+            </a:graphic>
+          </wp:inline>
+        </w:drawing>
+      </w:r>
+    </w:p>
+    <w:p>
+      <w:pPr>
+        <w:pStyle w:val="Descripcin"/>
+        <w:jc w:val="center"/>
+      </w:pPr>
+      <w:r>
+        <w:t xml:space="preserve">Ilustración </w:t>
+      </w:r>
+      <w:fldSimple w:instr=" SEQ Ilustración \* ARABIC ">
+        <w:r>
+          <w:rPr>
+            <w:noProof/>
+          </w:rPr>
+          <w:t>13</w:t>
+        </w:r>
+      </w:fldSimple>
+      <w:r>
+        <w:t xml:space="preserve"> - Nombre de la vista </w:t>
+      </w:r>
+      <w:proofErr w:type="spellStart"/>
+      <w:r>
+        <w:t>vMediciones</w:t>
+      </w:r>
+      <w:proofErr w:type="spellEnd"/>
+      <w:r>
+        <w:t>.</w:t>
+      </w:r>
+    </w:p>
+    <w:p>
+      <w:r>
+        <w:t>Al hacer doble click sobre la vista nos muestra el diseño de la misma, comprobamos que todo está de forma correcta:</w:t>
+      </w:r>
+    </w:p>
+    <w:p>
+      <w:pPr>
+        <w:keepNext/>
+        <w:jc w:val="center"/>
+      </w:pPr>
+      <w:r>
+        <w:rPr>
+          <w:noProof/>
+        </w:rPr>
+        <w:lastRenderedPageBreak/>
+        <w:drawing>
+          <wp:inline distT="0" distB="0" distL="0" distR="0" wp14:anchorId="007192E6" wp14:editId="310B5A79">
+            <wp:extent cx="5400040" cy="5187315"/>
+            <wp:effectExtent l="0" t="0" r="0" b="0"/>
+            <wp:docPr id="17" name="Imagen 17"/>
+            <wp:cNvGraphicFramePr>
+              <a:graphicFrameLocks xmlns:a="http://schemas.openxmlformats.org/drawingml/2006/main" noChangeAspect="1"/>
+            </wp:cNvGraphicFramePr>
+            <a:graphic xmlns:a="http://schemas.openxmlformats.org/drawingml/2006/main">
+              <a:graphicData uri="http://schemas.openxmlformats.org/drawingml/2006/picture">
+                <pic:pic xmlns:pic="http://schemas.openxmlformats.org/drawingml/2006/picture">
+                  <pic:nvPicPr>
+                    <pic:cNvPr id="1" name=""/>
+                    <pic:cNvPicPr/>
+                  </pic:nvPicPr>
+                  <pic:blipFill>
+                    <a:blip r:embed="rId31"/>
+                    <a:stretch>
+                      <a:fillRect/>
+                    </a:stretch>
+                  </pic:blipFill>
+                  <pic:spPr>
+                    <a:xfrm>
+                      <a:off x="0" y="0"/>
+                      <a:ext cx="5400040" cy="5187315"/>
+                    </a:xfrm>
+                    <a:prstGeom prst="rect">
+                      <a:avLst/>
+                    </a:prstGeom>
+                  </pic:spPr>
+                </pic:pic>
+              </a:graphicData>
+            </a:graphic>
+          </wp:inline>
+        </w:drawing>
+      </w:r>
+    </w:p>
+    <w:p>
+      <w:pPr>
+        <w:pStyle w:val="Descripcin"/>
+        <w:jc w:val="center"/>
+      </w:pPr>
+      <w:r>
+        <w:t xml:space="preserve">Ilustración </w:t>
+      </w:r>
+      <w:fldSimple w:instr=" SEQ Ilustración \* ARABIC ">
+        <w:r>
+          <w:rPr>
+            <w:noProof/>
+          </w:rPr>
+          <w:t>14</w:t>
+        </w:r>
+      </w:fldSimple>
+      <w:r>
+        <w:t xml:space="preserve"> - Diseño vista </w:t>
+      </w:r>
+      <w:proofErr w:type="spellStart"/>
+      <w:r>
+        <w:t>vMediciones</w:t>
+      </w:r>
+      <w:proofErr w:type="spellEnd"/>
+      <w:r>
+        <w:t>.</w:t>
+      </w:r>
+    </w:p>
+    <w:p>
+      <w:pPr>
+        <w:pStyle w:val="Ttulo2"/>
+      </w:pPr>
+      <w:r>
+        <w:t>Creación de cubos</w:t>
+      </w:r>
+    </w:p>
+    <w:p/>
+    <w:p>
+      <w:pPr>
+        <w:jc w:val="center"/>
+      </w:pPr>
+    </w:p>
+    <w:p/>
+    <w:p>
+      <w:pPr>
+        <w:pStyle w:val="Prrafodelista"/>
+        <w:ind w:left="1117" w:firstLine="0"/>
+      </w:pPr>
+    </w:p>
+    <w:p/>
     <w:sectPr>
       <w:pgSz w:w="11906" w:h="16838"/>
       <w:pgMar w:top="1417" w:right="1701" w:bottom="1417" w:left="1701" w:header="708" w:footer="708" w:gutter="0"/>
@@ -3894,6 +5662,119 @@
     </w:lvl>
   </w:abstractNum>
   <w:abstractNum w:abstractNumId="20" w15:restartNumberingAfterBreak="0">
+    <w:nsid w:val="571631EB"/>
+    <w:multiLevelType w:val="hybridMultilevel"/>
+    <w:tmpl w:val="A7F87E5C"/>
+    <w:lvl w:ilvl="0" w:tplc="0C0A0001">
+      <w:start w:val="1"/>
+      <w:numFmt w:val="bullet"/>
+      <w:lvlText w:val=""/>
+      <w:lvlJc w:val="left"/>
+      <w:pPr>
+        <w:ind w:left="1117" w:hanging="360"/>
+      </w:pPr>
+      <w:rPr>
+        <w:rFonts w:ascii="Symbol" w:hAnsi="Symbol" w:hint="default"/>
+      </w:rPr>
+    </w:lvl>
+    <w:lvl w:ilvl="1" w:tplc="0C0A0003" w:tentative="1">
+      <w:start w:val="1"/>
+      <w:numFmt w:val="bullet"/>
+      <w:lvlText w:val="o"/>
+      <w:lvlJc w:val="left"/>
+      <w:pPr>
+        <w:ind w:left="1837" w:hanging="360"/>
+      </w:pPr>
+      <w:rPr>
+        <w:rFonts w:ascii="Courier New" w:hAnsi="Courier New" w:cs="Courier New" w:hint="default"/>
+      </w:rPr>
+    </w:lvl>
+    <w:lvl w:ilvl="2" w:tplc="0C0A0005" w:tentative="1">
+      <w:start w:val="1"/>
+      <w:numFmt w:val="bullet"/>
+      <w:lvlText w:val=""/>
+      <w:lvlJc w:val="left"/>
+      <w:pPr>
+        <w:ind w:left="2557" w:hanging="360"/>
+      </w:pPr>
+      <w:rPr>
+        <w:rFonts w:ascii="Wingdings" w:hAnsi="Wingdings" w:hint="default"/>
+      </w:rPr>
+    </w:lvl>
+    <w:lvl w:ilvl="3" w:tplc="0C0A0001" w:tentative="1">
+      <w:start w:val="1"/>
+      <w:numFmt w:val="bullet"/>
+      <w:lvlText w:val=""/>
+      <w:lvlJc w:val="left"/>
+      <w:pPr>
+        <w:ind w:left="3277" w:hanging="360"/>
+      </w:pPr>
+      <w:rPr>
+        <w:rFonts w:ascii="Symbol" w:hAnsi="Symbol" w:hint="default"/>
+      </w:rPr>
+    </w:lvl>
+    <w:lvl w:ilvl="4" w:tplc="0C0A0003" w:tentative="1">
+      <w:start w:val="1"/>
+      <w:numFmt w:val="bullet"/>
+      <w:lvlText w:val="o"/>
+      <w:lvlJc w:val="left"/>
+      <w:pPr>
+        <w:ind w:left="3997" w:hanging="360"/>
+      </w:pPr>
+      <w:rPr>
+        <w:rFonts w:ascii="Courier New" w:hAnsi="Courier New" w:cs="Courier New" w:hint="default"/>
+      </w:rPr>
+    </w:lvl>
+    <w:lvl w:ilvl="5" w:tplc="0C0A0005" w:tentative="1">
+      <w:start w:val="1"/>
+      <w:numFmt w:val="bullet"/>
+      <w:lvlText w:val=""/>
+      <w:lvlJc w:val="left"/>
+      <w:pPr>
+        <w:ind w:left="4717" w:hanging="360"/>
+      </w:pPr>
+      <w:rPr>
+        <w:rFonts w:ascii="Wingdings" w:hAnsi="Wingdings" w:hint="default"/>
+      </w:rPr>
+    </w:lvl>
+    <w:lvl w:ilvl="6" w:tplc="0C0A0001" w:tentative="1">
+      <w:start w:val="1"/>
+      <w:numFmt w:val="bullet"/>
+      <w:lvlText w:val=""/>
+      <w:lvlJc w:val="left"/>
+      <w:pPr>
+        <w:ind w:left="5437" w:hanging="360"/>
+      </w:pPr>
+      <w:rPr>
+        <w:rFonts w:ascii="Symbol" w:hAnsi="Symbol" w:hint="default"/>
+      </w:rPr>
+    </w:lvl>
+    <w:lvl w:ilvl="7" w:tplc="0C0A0003" w:tentative="1">
+      <w:start w:val="1"/>
+      <w:numFmt w:val="bullet"/>
+      <w:lvlText w:val="o"/>
+      <w:lvlJc w:val="left"/>
+      <w:pPr>
+        <w:ind w:left="6157" w:hanging="360"/>
+      </w:pPr>
+      <w:rPr>
+        <w:rFonts w:ascii="Courier New" w:hAnsi="Courier New" w:cs="Courier New" w:hint="default"/>
+      </w:rPr>
+    </w:lvl>
+    <w:lvl w:ilvl="8" w:tplc="0C0A0005" w:tentative="1">
+      <w:start w:val="1"/>
+      <w:numFmt w:val="bullet"/>
+      <w:lvlText w:val=""/>
+      <w:lvlJc w:val="left"/>
+      <w:pPr>
+        <w:ind w:left="6877" w:hanging="360"/>
+      </w:pPr>
+      <w:rPr>
+        <w:rFonts w:ascii="Wingdings" w:hAnsi="Wingdings" w:hint="default"/>
+      </w:rPr>
+    </w:lvl>
+  </w:abstractNum>
+  <w:abstractNum w:abstractNumId="21" w15:restartNumberingAfterBreak="0">
     <w:nsid w:val="5C114EC1"/>
     <w:multiLevelType w:val="hybridMultilevel"/>
     <w:tmpl w:val="FFB67452"/>
@@ -4006,7 +5887,7 @@
       </w:rPr>
     </w:lvl>
   </w:abstractNum>
-  <w:abstractNum w:abstractNumId="21" w15:restartNumberingAfterBreak="0">
+  <w:abstractNum w:abstractNumId="22" w15:restartNumberingAfterBreak="0">
     <w:nsid w:val="7172704C"/>
     <w:multiLevelType w:val="hybridMultilevel"/>
     <w:tmpl w:val="CD2214B4"/>
@@ -4119,7 +6000,7 @@
       </w:rPr>
     </w:lvl>
   </w:abstractNum>
-  <w:abstractNum w:abstractNumId="22" w15:restartNumberingAfterBreak="0">
+  <w:abstractNum w:abstractNumId="23" w15:restartNumberingAfterBreak="0">
     <w:nsid w:val="7637759B"/>
     <w:multiLevelType w:val="hybridMultilevel"/>
     <w:tmpl w:val="3BDE3A32"/>
@@ -4232,7 +6113,7 @@
       </w:rPr>
     </w:lvl>
   </w:abstractNum>
-  <w:abstractNum w:abstractNumId="23" w15:restartNumberingAfterBreak="0">
+  <w:abstractNum w:abstractNumId="24" w15:restartNumberingAfterBreak="0">
     <w:nsid w:val="7E2A58F2"/>
     <w:multiLevelType w:val="hybridMultilevel"/>
     <w:tmpl w:val="0922CC16"/>
@@ -4318,7 +6199,7 @@
       </w:pPr>
     </w:lvl>
   </w:abstractNum>
-  <w:abstractNum w:abstractNumId="24" w15:restartNumberingAfterBreak="0">
+  <w:abstractNum w:abstractNumId="25" w15:restartNumberingAfterBreak="0">
     <w:nsid w:val="7EE445AE"/>
     <w:multiLevelType w:val="hybridMultilevel"/>
     <w:tmpl w:val="C9E87B3E"/>
@@ -4435,7 +6316,7 @@
     <w:abstractNumId w:val="10"/>
   </w:num>
   <w:num w:numId="2">
-    <w:abstractNumId w:val="23"/>
+    <w:abstractNumId w:val="24"/>
   </w:num>
   <w:num w:numId="3">
     <w:abstractNumId w:val="7"/>
@@ -4465,7 +6346,7 @@
     <w:abstractNumId w:val="3"/>
   </w:num>
   <w:num w:numId="12">
-    <w:abstractNumId w:val="22"/>
+    <w:abstractNumId w:val="23"/>
   </w:num>
   <w:num w:numId="13">
     <w:abstractNumId w:val="16"/>
@@ -4489,7 +6370,7 @@
     <w:abstractNumId w:val="6"/>
   </w:num>
   <w:num w:numId="20">
-    <w:abstractNumId w:val="20"/>
+    <w:abstractNumId w:val="21"/>
   </w:num>
   <w:num w:numId="21">
     <w:abstractNumId w:val="13"/>
@@ -4501,10 +6382,13 @@
     <w:abstractNumId w:val="17"/>
   </w:num>
   <w:num w:numId="24">
-    <w:abstractNumId w:val="21"/>
+    <w:abstractNumId w:val="22"/>
   </w:num>
   <w:num w:numId="25">
-    <w:abstractNumId w:val="24"/>
+    <w:abstractNumId w:val="25"/>
+  </w:num>
+  <w:num w:numId="26">
+    <w:abstractNumId w:val="20"/>
   </w:num>
   <w:numIdMacAtCleanup w:val="5"/>
 </w:numbering>

</xml_diff>